<commit_message>
1. Updated README to handle abstraction
</commit_message>
<xml_diff>
--- a/outputs/comprehensive/cartographic_professional/docx/dheeraj_chand_comprehensive_cartographic_professional.docx
+++ b/outputs/comprehensive/cartographic_professional/docx/dheeraj_chand_comprehensive_cartographic_professional.docx
@@ -12,7 +12,7 @@
           <w:color w:val="2D5016"/>
           <w:sz w:val="43"/>
         </w:rPr>
-        <w:t>DHEERAJ CHAND</w:t>
+        <w:t>Dheeraj Chand</w:t>
       </w:r>
     </w:p>
     <w:p>
@@ -25,7 +25,7 @@
           <w:color w:val="A0522D"/>
           <w:sz w:val="24"/>
         </w:rPr>
-        <w:t>Research, Data Analytics &amp; Engineering Professional</w:t>
+        <w:t>Professional Title</w:t>
       </w:r>
     </w:p>
     <w:p>
@@ -33,7 +33,7 @@
         <w:jc w:val="center"/>
       </w:pPr>
       <w:r>
-        <w:t>(202) 550-7110 | Dheeraj.Chand@gmail.com</w:t>
+        <w:t>202.550.7110 | dheeraj.chand@gmail.com</w:t>
         <w:br/>
         <w:t>https://www.dheerajchand.com | https://www.linkedin.com/in/dheerajchand/</w:t>
       </w:r>
@@ -51,7 +51,7 @@
     </w:p>
     <w:p>
       <w:r>
-        <w:t>Research &amp; Data Professional with 20+ years of comprehensive experience spanning applied research, data engineering, and software development. Expert in translating complex analytical requirements into scalable technical solutions. Proven track record leading cross-functional teams, architecting data platforms, and delivering insights that drive strategic decision-making across political, nonprofit, and technology sectors. Deep expertise in survey methodology, geospatial analysis, and building production systems for sensitive data applications.</w:t>
+        <w:t>Research &amp; Data Professional with 21 years of comprehensive experience spanning applied research, data engineering, and software development. Expert in translating complex analytical requirements into scalable technical solutions. Proven track record leading cross-functional teams, architecting data platforms, and delivering insights that drive strategic decision-making across political, nonprofit, and technology sectors. Deep expertise in survey methodology, geospatial analysis, and building production systems for sensitive data applications.</w:t>
       </w:r>
     </w:p>
     <w:p>
@@ -129,7 +129,7 @@
     </w:p>
     <w:p>
       <w:r>
-        <w:t>Siege Analytics, Austin, TX | 2005 – Present</w:t>
+        <w:t>Your Company Name, Your City, ST | 2005 – Present</w:t>
       </w:r>
     </w:p>
     <w:p>
@@ -190,305 +190,6 @@
       </w:r>
     </w:p>
     <w:p>
-      <w:r>
-        <w:rPr>
-          <w:b/>
-          <w:color w:val="1E3A8A"/>
-        </w:rPr>
-        <w:t>DATA PRODUCTS MANAGER</w:t>
-      </w:r>
-    </w:p>
-    <w:p>
-      <w:r>
-        <w:t>Helm/Murmuration, Austin, TX | 2021 – 2023</w:t>
-      </w:r>
-    </w:p>
-    <w:p>
-      <w:r>
-        <w:rPr>
-          <w:i/>
-          <w:color w:val="2D5016"/>
-        </w:rPr>
-        <w:t>Enterprise Data Platform Development</w:t>
-      </w:r>
-    </w:p>
-    <w:p>
-      <w:pPr>
-        <w:pStyle w:val="ListBullet"/>
-      </w:pPr>
-      <w:r>
-        <w:t>▸ Led design and implementation of enterprise-scale multi-tenant data warehouse</w:t>
-      </w:r>
-    </w:p>
-    <w:p>
-      <w:pPr>
-        <w:pStyle w:val="ListBullet"/>
-      </w:pPr>
-      <w:r>
-        <w:t>▸ Managed engineering team of 11 professionals setting technical direction</w:t>
-      </w:r>
-    </w:p>
-    <w:p>
-      <w:pPr>
-        <w:pStyle w:val="ListBullet"/>
-      </w:pPr>
-      <w:r>
-        <w:t>▸ Modernized legacy ETL processes implementing dbt and PySpark workflows</w:t>
-      </w:r>
-    </w:p>
-    <w:p>
-      <w:pPr>
-        <w:pStyle w:val="ListBullet"/>
-      </w:pPr>
-      <w:r>
-        <w:t>▸ Overhauled survey methodology using Random Device Engagement and text messaging</w:t>
-      </w:r>
-    </w:p>
-    <w:p>
-      <w:pPr>
-        <w:pStyle w:val="ListBullet"/>
-      </w:pPr>
-      <w:r>
-        <w:t>▸ Developed data governance framework and quality control measures</w:t>
-      </w:r>
-    </w:p>
-    <w:p>
-      <w:pPr>
-        <w:pStyle w:val="ListBullet"/>
-      </w:pPr>
-      <w:r>
-        <w:t>▸ Built meta-analytical dataset for longitudinal analysis standardizing survey instruments</w:t>
-      </w:r>
-    </w:p>
-    <w:p>
-      <w:r>
-        <w:rPr>
-          <w:b/>
-          <w:color w:val="1E3A8A"/>
-        </w:rPr>
-        <w:t>ANALYTICS SUPERVISOR</w:t>
-      </w:r>
-    </w:p>
-    <w:p>
-      <w:r>
-        <w:t>GSD&amp;M, Austin, TX | 2018 – 2019</w:t>
-      </w:r>
-    </w:p>
-    <w:p>
-      <w:r>
-        <w:rPr>
-          <w:i/>
-          <w:color w:val="2D5016"/>
-        </w:rPr>
-        <w:t>Big Data Transformation and Advanced Analytics</w:t>
-      </w:r>
-    </w:p>
-    <w:p>
-      <w:pPr>
-        <w:pStyle w:val="ListBullet"/>
-      </w:pPr>
-      <w:r>
-        <w:t>▸ Transformed small data team into big data engineering operation scaling to Hadoop clusters</w:t>
-      </w:r>
-    </w:p>
-    <w:p>
-      <w:pPr>
-        <w:pStyle w:val="ListBullet"/>
-      </w:pPr>
-      <w:r>
-        <w:t>▸ Managed accounts including US Air Force, Southwest Airlines/Chase, and Indeed</w:t>
-      </w:r>
-    </w:p>
-    <w:p>
-      <w:pPr>
-        <w:pStyle w:val="ListBullet"/>
-      </w:pPr>
-      <w:r>
-        <w:t>▸ Implemented spatial analysis and consumer segmentation methodologies</w:t>
-      </w:r>
-    </w:p>
-    <w:p>
-      <w:pPr>
-        <w:pStyle w:val="ListBullet"/>
-      </w:pPr>
-      <w:r>
-        <w:t>▸ Applied advanced statistical and ML techniques for behavioral clustering</w:t>
-      </w:r>
-    </w:p>
-    <w:p>
-      <w:pPr>
-        <w:pStyle w:val="ListBullet"/>
-      </w:pPr>
-      <w:r>
-        <w:t>▸ Introduced version control and Agile methodologies improving delivery by 40%</w:t>
-      </w:r>
-    </w:p>
-    <w:p>
-      <w:r>
-        <w:rPr>
-          <w:b/>
-          <w:color w:val="1E3A8A"/>
-        </w:rPr>
-        <w:t>SOFTWARE ENGINEER</w:t>
-      </w:r>
-    </w:p>
-    <w:p>
-      <w:r>
-        <w:t>Mautinoa Technologies, Austin, TX | 2016 – 2018</w:t>
-      </w:r>
-    </w:p>
-    <w:p>
-      <w:r>
-        <w:rPr>
-          <w:i/>
-          <w:color w:val="2D5016"/>
-        </w:rPr>
-        <w:t>Financial Technology and Humanitarian Crisis Modeling</w:t>
-      </w:r>
-    </w:p>
-    <w:p>
-      <w:pPr>
-        <w:pStyle w:val="ListBullet"/>
-      </w:pPr>
-      <w:r>
-        <w:t>▸ Conceived and engineered SimCrisis: GeoDjango application for econometric crisis simulations</w:t>
-      </w:r>
-    </w:p>
-    <w:p>
-      <w:pPr>
-        <w:pStyle w:val="ListBullet"/>
-      </w:pPr>
-      <w:r>
-        <w:t>▸ Collaborated with International Federation of Red Cross, UNICEF, and humanitarian organizations</w:t>
-      </w:r>
-    </w:p>
-    <w:p>
-      <w:pPr>
-        <w:pStyle w:val="ListBullet"/>
-      </w:pPr>
-      <w:r>
-        <w:t>▸ Implemented geospatial analysis for population impact assessment and resource optimization</w:t>
-      </w:r>
-    </w:p>
-    <w:p>
-      <w:pPr>
-        <w:pStyle w:val="ListBullet"/>
-      </w:pPr>
-      <w:r>
-        <w:t>▸ Developed agent-based modeling and statistical analysis systems for crisis prediction</w:t>
-      </w:r>
-    </w:p>
-    <w:p>
-      <w:r>
-        <w:rPr>
-          <w:b/>
-          <w:color w:val="1E3A8A"/>
-        </w:rPr>
-        <w:t>SENIOR ANALYST</w:t>
-      </w:r>
-    </w:p>
-    <w:p>
-      <w:r>
-        <w:t>Myers Research, Austin, TX | 2012 – 2014</w:t>
-      </w:r>
-    </w:p>
-    <w:p>
-      <w:r>
-        <w:rPr>
-          <w:i/>
-          <w:color w:val="2D5016"/>
-        </w:rPr>
-        <w:t>Strategic Research and Survey Operations</w:t>
-      </w:r>
-    </w:p>
-    <w:p>
-      <w:pPr>
-        <w:pStyle w:val="ListBullet"/>
-      </w:pPr>
-      <w:r>
-        <w:t>▸ Co-developed RACSO web application for comprehensive survey operations management</w:t>
-      </w:r>
-    </w:p>
-    <w:p>
-      <w:pPr>
-        <w:pStyle w:val="ListBullet"/>
-      </w:pPr>
-      <w:r>
-        <w:t>▸ Designed survey instruments for specialized voting segments and niche markets</w:t>
-      </w:r>
-    </w:p>
-    <w:p>
-      <w:pPr>
-        <w:pStyle w:val="ListBullet"/>
-      </w:pPr>
-      <w:r>
-        <w:t>▸ Introduced geospatial techniques enhancing market segmentation capabilities</w:t>
-      </w:r>
-    </w:p>
-    <w:p>
-      <w:pPr>
-        <w:pStyle w:val="ListBullet"/>
-      </w:pPr>
-      <w:r>
-        <w:t>▸ Managed RFP process analyzing bids from 1,200+ vendors for platform development</w:t>
-      </w:r>
-    </w:p>
-    <w:p>
-      <w:r>
-        <w:rPr>
-          <w:b/>
-          <w:color w:val="1E3A8A"/>
-        </w:rPr>
-        <w:t>RESEARCH DIRECTOR</w:t>
-      </w:r>
-    </w:p>
-    <w:p>
-      <w:r>
-        <w:t>Progressive Change Campaign Committee, Austin, TX | 2011 – 2012</w:t>
-      </w:r>
-    </w:p>
-    <w:p>
-      <w:r>
-        <w:rPr>
-          <w:i/>
-          <w:color w:val="2D5016"/>
-        </w:rPr>
-        <w:t>Large-Scale Survey Systems and Method Development</w:t>
-      </w:r>
-    </w:p>
-    <w:p>
-      <w:pPr>
-        <w:pStyle w:val="ListBullet"/>
-      </w:pPr>
-      <w:r>
-        <w:t>▸ Engineered FLEEM web application using Twilio API for thousands of simultaneous IVR surveys</w:t>
-      </w:r>
-    </w:p>
-    <w:p>
-      <w:pPr>
-        <w:pStyle w:val="ListBullet"/>
-      </w:pPr>
-      <w:r>
-        <w:t>▸ Led all aspects of survey design, implementation, data analysis, and reporting</w:t>
-      </w:r>
-    </w:p>
-    <w:p>
-      <w:pPr>
-        <w:pStyle w:val="ListBullet"/>
-      </w:pPr>
-      <w:r>
-        <w:t>▸ Developed new statistical methods for boundary estimation and geographic segmentation</w:t>
-      </w:r>
-    </w:p>
-    <w:p>
-      <w:pPr>
-        <w:pStyle w:val="ListBullet"/>
-      </w:pPr>
-      <w:r>
-        <w:t>▸ Created comprehensive data visualization solutions for complex research findings</w:t>
-      </w:r>
-    </w:p>
-    <w:p>
       <w:pPr>
         <w:pStyle w:val="Heading2"/>
       </w:pPr>
@@ -513,7 +214,7 @@
         <w:pStyle w:val="ListBullet"/>
       </w:pPr>
       <w:r>
-        <w:t>✓ Conceived and deployed BALLISTA redistricting software used by thousands of analysts nationwide</w:t>
+        <w:t>✓ Conceived and deployed redistricting software used by thousands of analysts nationwide</w:t>
       </w:r>
     </w:p>
     <w:p>
@@ -521,7 +222,7 @@
         <w:pStyle w:val="ListBullet"/>
       </w:pPr>
       <w:r>
-        <w:t>✓ Developed DAMON boundary estimation system using incomplete data without ML requirements</w:t>
+        <w:t>✓ Developed boundary estimation system using incomplete data without ML requirements</w:t>
       </w:r>
     </w:p>
     <w:p>
@@ -529,7 +230,7 @@
         <w:pStyle w:val="ListBullet"/>
       </w:pPr>
       <w:r>
-        <w:t>✓ Created SimCrisis econometric simulation platform for humanitarian intervention modeling</w:t>
+        <w:t>✓ Created econometric simulation platform for humanitarian intervention modeling</w:t>
       </w:r>
     </w:p>
     <w:p>
@@ -537,89 +238,7 @@
         <w:pStyle w:val="ListBullet"/>
       </w:pPr>
       <w:r>
-        <w:t>✓ Built RACSO comprehensive survey operations platform from RFP through deployment</w:t>
-      </w:r>
-    </w:p>
-    <w:p>
-      <w:r>
-        <w:rPr>
-          <w:b/>
-          <w:color w:val="2D5016"/>
-        </w:rPr>
-        <w:t>Data Architecture and Engineering</w:t>
-      </w:r>
-    </w:p>
-    <w:p>
-      <w:pPr>
-        <w:pStyle w:val="ListBullet"/>
-      </w:pPr>
-      <w:r>
-        <w:t>✓ Designed multi-dimensional data warehouse tracking decades of political and economic change</w:t>
-      </w:r>
-    </w:p>
-    <w:p>
-      <w:pPr>
-        <w:pStyle w:val="ListBullet"/>
-      </w:pPr>
-      <w:r>
-        <w:t>✓ Implemented scalable ETL pipelines achieving 57% performance improvement</w:t>
-      </w:r>
-    </w:p>
-    <w:p>
-      <w:pPr>
-        <w:pStyle w:val="ListBullet"/>
-      </w:pPr>
-      <w:r>
-        <w:t>✓ Developed fraud detection systems across multi-terabyte campaign finance datasets</w:t>
-      </w:r>
-    </w:p>
-    <w:p>
-      <w:pPr>
-        <w:pStyle w:val="ListBullet"/>
-      </w:pPr>
-      <w:r>
-        <w:t>✓ Created spatial clustering algorithms achieving 88% improved targeting efficacy</w:t>
-      </w:r>
-    </w:p>
-    <w:p>
-      <w:r>
-        <w:rPr>
-          <w:b/>
-          <w:color w:val="2D5016"/>
-        </w:rPr>
-        <w:t>Research Impact and Recognition</w:t>
-      </w:r>
-    </w:p>
-    <w:p>
-      <w:pPr>
-        <w:pStyle w:val="ListBullet"/>
-      </w:pPr>
-      <w:r>
-        <w:t>✓ Research analysis used in court cases for redistricting, housing, and community development</w:t>
-      </w:r>
-    </w:p>
-    <w:p>
-      <w:pPr>
-        <w:pStyle w:val="ListBullet"/>
-      </w:pPr>
-      <w:r>
-        <w:t>✓ Regular expert testimony on methodology for journalists and elected officials</w:t>
-      </w:r>
-    </w:p>
-    <w:p>
-      <w:pPr>
-        <w:pStyle w:val="ListBullet"/>
-      </w:pPr>
-      <w:r>
-        <w:t>✓ Built foundational polling consortium infrastructure adopted by major research organizations</w:t>
-      </w:r>
-    </w:p>
-    <w:p>
-      <w:pPr>
-        <w:pStyle w:val="ListBullet"/>
-      </w:pPr>
-      <w:r>
-        <w:t>✓ Pioneered integration of geospatial techniques into political and market research</w:t>
+        <w:t>✓ Built comprehensive survey operations platform from RFP through deployment</w:t>
       </w:r>
     </w:p>
     <w:sectPr>

</xml_diff>

<commit_message>
Complete resume generator refactor with accurate job titles and dates
- Fixed placeholder content issues with actual company names and dates
- Updated all JSON files with correct job titles from LinkedIn profile
- Added comprehensive work experience spanning 2005-present
- Implemented Django web interface with documentation system
- Added static documentation pages with search functionality
- Created 7 professional color schemes and 6 resume versions
- Generated 168 resume files (6 versions × 7 colors × 4 formats)
- Added Heroku deployment configuration
- Comprehensive README with setup and usage instructions
- Removed legacy files and consolidated functionality
</commit_message>
<xml_diff>
--- a/outputs/comprehensive/cartographic_professional/docx/dheeraj_chand_comprehensive_cartographic_professional.docx
+++ b/outputs/comprehensive/cartographic_professional/docx/dheeraj_chand_comprehensive_cartographic_professional.docx
@@ -9,8 +9,7 @@
       <w:r>
         <w:rPr>
           <w:b/>
-          <w:color w:val="2D5016"/>
-          <w:sz w:val="43"/>
+          <w:sz w:val="28"/>
         </w:rPr>
         <w:t>Dheeraj Chand</w:t>
       </w:r>
@@ -20,22 +19,7 @@
         <w:jc w:val="center"/>
       </w:pPr>
       <w:r>
-        <w:rPr>
-          <w:b/>
-          <w:color w:val="A0522D"/>
-          <w:sz w:val="24"/>
-        </w:rPr>
-        <w:t>Professional Title</w:t>
-      </w:r>
-    </w:p>
-    <w:p>
-      <w:pPr>
-        <w:jc w:val="center"/>
-      </w:pPr>
-      <w:r>
-        <w:t>202.550.7110 | dheeraj.chand@gmail.com</w:t>
-        <w:br/>
-        <w:t>https://www.dheerajchand.com | https://www.linkedin.com/in/dheerajchand/</w:t>
+        <w:t>202.550.7110 | dheeraj.chand@gmail.com | https://www.dheerajchand.com | https://www.linkedin.com/in/dheerajchand/</w:t>
       </w:r>
     </w:p>
     <w:p>
@@ -43,9 +27,6 @@
         <w:pStyle w:val="Heading2"/>
       </w:pPr>
       <w:r>
-        <w:rPr>
-          <w:color w:val="A0522D"/>
-        </w:rPr>
         <w:t>PROFESSIONAL SUMMARY</w:t>
       </w:r>
     </w:p>
@@ -59,52 +40,22 @@
         <w:pStyle w:val="Heading2"/>
       </w:pPr>
       <w:r>
-        <w:rPr>
-          <w:color w:val="A0522D"/>
-        </w:rPr>
         <w:t>CORE COMPETENCIES</w:t>
       </w:r>
     </w:p>
     <w:p>
       <w:r>
-        <w:rPr>
-          <w:b/>
-          <w:color w:val="2D5016"/>
-        </w:rPr>
-        <w:t>Research and Analytics</w:t>
+        <w:t>Research and Analytics: Survey Methodology: Design, sampling, weighting, longitudinal analysis • Statistical Analysis: Regression modeling, clustering, segmentation, machine learning • Geospatial Analysis: Spatial clustering, boundary estimation, demographic mapping • Data Visualization: Tableau, PowerBI, d3.js, Matplotlib, Seaborn, choropleth mapping • Research Management: Team leadership, methodology design, stakeholder communication</w:t>
       </w:r>
     </w:p>
     <w:p>
       <w:r>
-        <w:t>Survey Methodology: Design, sampling, weighting, longitudinal analysis • Statistical Analysis: Regression modeling, clustering, segmentation, machine learning • Geospatial Analysis: Spatial clustering, boundary estimation, demographic mapping • Data Visualization: Tableau, PowerBI, d3.js, Matplotlib, Seaborn, choropleth mapping • Research Management: Team leadership, methodology design, stakeholder communication</w:t>
+        <w:t>Programming and Development: Python: Django/GeoDjango, Flask, Pandas, PySpark, SciKit-Learn, TensorFlow • JVM Languages: Scala (Spark), Java, Groovy • Web Technologies: JavaScript, React, d3.js, PHP, HTML/CSS • Database Languages: SQL, T-SQL, PostgreSQL/PostGIS • Statistical Computing: R, SPSS, SAS, Stata</w:t>
       </w:r>
     </w:p>
     <w:p>
       <w:r>
-        <w:rPr>
-          <w:b/>
-          <w:color w:val="2D5016"/>
-        </w:rPr>
-        <w:t>Programming and Development</w:t>
-      </w:r>
-    </w:p>
-    <w:p>
-      <w:r>
-        <w:t>Python: Django/GeoDjango, Flask, Pandas, PySpark, SciKit-Learn, TensorFlow • JVM Languages: Scala (Spark), Java, Groovy • Web Technologies: JavaScript, React, d3.js, PHP, HTML/CSS • Database Languages: SQL, T-SQL, PostgreSQL/PostGIS • Statistical Computing: R, SPSS, SAS, Stata</w:t>
-      </w:r>
-    </w:p>
-    <w:p>
-      <w:r>
-        <w:rPr>
-          <w:b/>
-          <w:color w:val="2D5016"/>
-        </w:rPr>
-        <w:t>Data Infrastructure</w:t>
-      </w:r>
-    </w:p>
-    <w:p>
-      <w:r>
-        <w:t>Cloud Platforms: AWS (EC2, RDS, S3), Google Cloud Platform, Microsoft Azure • Big Data: Apache Spark, PySpark, Hadoop, Snowflake, dbt • Databases: PostgreSQL/PostGIS, MySQL, Oracle, MongoDB, Neo4j • Geospatial: ESRI ArcGIS, Quantum GIS, GeoServer, OSGeo, GRASS • DevOps: Docker, Git, CI/CD pipelines, automated testing, version control</w:t>
+        <w:t>Data Infrastructure: Cloud Platforms: AWS (EC2, RDS, S3), Google Cloud Platform, Microsoft Azure • Big Data: Apache Spark, PySpark, Hadoop, Snowflake, dbt • Databases: PostgreSQL/PostGIS, MySQL, Oracle, MongoDB, Neo4j • Geospatial: ESRI ArcGIS, Quantum GIS, GeoServer, OSGeo, GRASS • DevOps: Docker, Git, CI/CD pipelines, automated testing, version control</w:t>
       </w:r>
     </w:p>
     <w:p>
@@ -112,81 +63,319 @@
         <w:pStyle w:val="Heading2"/>
       </w:pPr>
       <w:r>
-        <w:rPr>
-          <w:color w:val="A0522D"/>
-        </w:rPr>
         <w:t>PROFESSIONAL EXPERIENCE</w:t>
       </w:r>
     </w:p>
     <w:p>
+      <w:pPr>
+        <w:pStyle w:val="Heading3"/>
+      </w:pPr>
       <w:r>
-        <w:rPr>
-          <w:b/>
-          <w:color w:val="1E3A8A"/>
-        </w:rPr>
-        <w:t>PARTNER</w:t>
+        <w:t>PARTNER - Siege Analytics, Washington, DC | 2005 – Present</w:t>
       </w:r>
     </w:p>
     <w:p>
       <w:r>
-        <w:t>Your Company Name, Your City, ST | 2005 – Present</w:t>
+        <w:t>Data, Technology and Strategy Consulting</w:t>
       </w:r>
     </w:p>
     <w:p>
       <w:r>
-        <w:rPr>
-          <w:i/>
-          <w:color w:val="2D5016"/>
-        </w:rPr>
-        <w:t>Data, Technology and Strategy Consulting</w:t>
+        <w:t>• Conduct comprehensive quantitative and qualitative research studies for political candidates and organizations</w:t>
+      </w:r>
+    </w:p>
+    <w:p>
+      <w:r>
+        <w:t>• Architect cloud-based data warehouse solutions processing billions of records for electoral analytics</w:t>
+      </w:r>
+    </w:p>
+    <w:p>
+      <w:r>
+        <w:t>• Design scalable ETL pipelines using PySpark and dbt for large-scale geospatial and demographic datasets</w:t>
+      </w:r>
+    </w:p>
+    <w:p>
+      <w:r>
+        <w:t>• Develop custom analytical tools and algorithms for fraud detection and spatial clustering</w:t>
+      </w:r>
+    </w:p>
+    <w:p>
+      <w:r>
+        <w:t>• Manage complex client relationships across political, nonprofit, and technology sectors</w:t>
+      </w:r>
+    </w:p>
+    <w:p>
+      <w:r>
+        <w:t>• Lead technical architecture decisions for data-intensive applications and platforms</w:t>
       </w:r>
     </w:p>
     <w:p>
       <w:pPr>
-        <w:pStyle w:val="ListBullet"/>
+        <w:pStyle w:val="Heading3"/>
       </w:pPr>
       <w:r>
-        <w:t>▸ Conduct comprehensive quantitative and qualitative research studies for political candidates and organizations</w:t>
+        <w:t>DATA PRODUCTS MANAGER - Helm/Murmuration, Washington, DC | June 2021 – May 2023</w:t>
+      </w:r>
+    </w:p>
+    <w:p>
+      <w:r>
+        <w:t>Data Platform Development and Team Leadership</w:t>
+      </w:r>
+    </w:p>
+    <w:p>
+      <w:r>
+        <w:t>• Conceived and developed framework to clean, validate, and normalize government data from Census, BLS, and NCES</w:t>
+      </w:r>
+    </w:p>
+    <w:p>
+      <w:r>
+        <w:t>• Built multi-tenant data warehouse and data lake for longitudinal analysis across attitudinal, behavioral, demographic, economic and geographical dimensions</w:t>
+      </w:r>
+    </w:p>
+    <w:p>
+      <w:r>
+        <w:t>• Trained analytical and engineering staff on open source geospatial technology for analysis, segmentation, and visualization</w:t>
+      </w:r>
+    </w:p>
+    <w:p>
+      <w:r>
+        <w:t>• Wrote five-year strategic plans for developing data warehouse that became basis of company's distinguishing products</w:t>
+      </w:r>
+    </w:p>
+    <w:p>
+      <w:r>
+        <w:t>• Managed teams of seven to eleven engineers, designers, analysts, and external stakeholders</w:t>
       </w:r>
     </w:p>
     <w:p>
       <w:pPr>
-        <w:pStyle w:val="ListBullet"/>
+        <w:pStyle w:val="Heading3"/>
       </w:pPr>
       <w:r>
-        <w:t>▸ Architect cloud-based data warehouse solutions processing billions of records for electoral analytics</w:t>
+        <w:t>SOFTWARE ENGINEER - Mautinoa Technologies, Washington, DC | August 2016 – February 2018</w:t>
+      </w:r>
+    </w:p>
+    <w:p>
+      <w:r>
+        <w:t>Financial Technology and Humanitarian Crisis Solutions</w:t>
+      </w:r>
+    </w:p>
+    <w:p>
+      <w:r>
+        <w:t>• Developed SimCrisis, a GeoDjango web application using multi-agent modeling for econometric simulations of crisis economies</w:t>
+      </w:r>
+    </w:p>
+    <w:p>
+      <w:r>
+        <w:t>• Built modular application accepting rules extensions for ethnic strife, different crisis types, supply failures, and disaster scenarios</w:t>
+      </w:r>
+    </w:p>
+    <w:p>
+      <w:r>
+        <w:t>• Liaised with officers from International Federation of Red Cross, UNICEF, and Chaos Communications Congress to improve platform</w:t>
+      </w:r>
+    </w:p>
+    <w:p>
+      <w:r>
+        <w:t>• Conceived and built application to predict how crisis economies respond to different humanitarian interventions</w:t>
       </w:r>
     </w:p>
     <w:p>
       <w:pPr>
-        <w:pStyle w:val="ListBullet"/>
+        <w:pStyle w:val="Heading3"/>
       </w:pPr>
       <w:r>
-        <w:t>▸ Design scalable ETL pipelines using PySpark and dbt for large-scale geospatial and demographic datasets</w:t>
+        <w:t>SENIOR ANALYST - Myers Research, Washington, DC | August 2012 – February 2014</w:t>
+      </w:r>
+    </w:p>
+    <w:p>
+      <w:r>
+        <w:t>Quantitative and Qualitative Research for Democratic Campaigns</w:t>
+      </w:r>
+    </w:p>
+    <w:p>
+      <w:r>
+        <w:t>• Developed RACSO, a web application for pollsters to fully administer research including questionnaire creation, versioning, and reporting</w:t>
+      </w:r>
+    </w:p>
+    <w:p>
+      <w:r>
+        <w:t>• Wrote RFP and analyzed bids from 1,200 vendors before selecting implementation partner</w:t>
+      </w:r>
+    </w:p>
+    <w:p>
+      <w:r>
+        <w:t>• Built prototype in R for comprehensive polling administration and sample file management</w:t>
+      </w:r>
+    </w:p>
+    <w:p>
+      <w:r>
+        <w:t>• Provided strategic counsel to Democratic campaigns, political actors, and NGOs through quantitative and qualitative research</w:t>
       </w:r>
     </w:p>
     <w:p>
       <w:pPr>
-        <w:pStyle w:val="ListBullet"/>
+        <w:pStyle w:val="Heading3"/>
       </w:pPr>
       <w:r>
-        <w:t>▸ Develop custom analytical tools and algorithms for fraud detection and spatial clustering</w:t>
+        <w:t>RESEARCH DIRECTOR - Progressive Change Campaign Committee, Washington, DC | August 2011 – August 2012</w:t>
+      </w:r>
+    </w:p>
+    <w:p>
+      <w:r>
+        <w:t>Political Research and Data Analysis</w:t>
+      </w:r>
+    </w:p>
+    <w:p>
+      <w:r>
+        <w:t>• Managed critical research operations for political campaigns</w:t>
+      </w:r>
+    </w:p>
+    <w:p>
+      <w:r>
+        <w:t>• Conducted comprehensive polling and demographic analysis</w:t>
+      </w:r>
+    </w:p>
+    <w:p>
+      <w:r>
+        <w:t>• Developed strategic recommendations based on data analysis</w:t>
+      </w:r>
+    </w:p>
+    <w:p>
+      <w:r>
+        <w:t>• Led research team in support of progressive political initiatives</w:t>
       </w:r>
     </w:p>
     <w:p>
       <w:pPr>
-        <w:pStyle w:val="ListBullet"/>
+        <w:pStyle w:val="Heading3"/>
       </w:pPr>
       <w:r>
-        <w:t>▸ Manage complex client relationships across political, nonprofit, and technology sectors</w:t>
+        <w:t>SOFTWARE ENGINEER - Salsa Labs, Inc., Washington, DC | January 2011 – August 2011</w:t>
+      </w:r>
+    </w:p>
+    <w:p>
+      <w:r>
+        <w:t>Political Technology Development</w:t>
+      </w:r>
+    </w:p>
+    <w:p>
+      <w:r>
+        <w:t>• Developed software solutions for political campaigns and advocacy groups</w:t>
+      </w:r>
+    </w:p>
+    <w:p>
+      <w:r>
+        <w:t>• Built web applications for voter engagement and campaign management</w:t>
+      </w:r>
+    </w:p>
+    <w:p>
+      <w:r>
+        <w:t>• Integrated third-party APIs and data sources for campaign tools</w:t>
+      </w:r>
+    </w:p>
+    <w:p>
+      <w:r>
+        <w:t>• Collaborated with political strategists to translate requirements into technical solutions</w:t>
       </w:r>
     </w:p>
     <w:p>
       <w:pPr>
-        <w:pStyle w:val="ListBullet"/>
+        <w:pStyle w:val="Heading3"/>
       </w:pPr>
       <w:r>
-        <w:t>▸ Lead technical architecture decisions for data-intensive applications and platforms</w:t>
+        <w:t>INTERIM TECHNOLOGY MANAGER - The Praxis Project, Oakland, CA | April 2009 – October 2009</w:t>
+      </w:r>
+    </w:p>
+    <w:p>
+      <w:r>
+        <w:t>Nonprofit Technology Integration</w:t>
+      </w:r>
+    </w:p>
+    <w:p>
+      <w:r>
+        <w:t>• Integrated technology solutions within organizational frameworks for social justice organizations</w:t>
+      </w:r>
+    </w:p>
+    <w:p>
+      <w:r>
+        <w:t>• Developed data management systems for community organizing efforts</w:t>
+      </w:r>
+    </w:p>
+    <w:p>
+      <w:r>
+        <w:t>• Provided technical training and support to nonprofit staff</w:t>
+      </w:r>
+    </w:p>
+    <w:p>
+      <w:r>
+        <w:t>• Built custom applications for community engagement and advocacy</w:t>
+      </w:r>
+    </w:p>
+    <w:p>
+      <w:pPr>
+        <w:pStyle w:val="Heading3"/>
+      </w:pPr>
+      <w:r>
+        <w:t>PROGRAMMER - Lake Research Partners, Washington, DC | April 2008 – December 2008</w:t>
+      </w:r>
+    </w:p>
+    <w:p>
+      <w:r>
+        <w:t>Political Research and Data Analysis</w:t>
+      </w:r>
+    </w:p>
+    <w:p>
+      <w:r>
+        <w:t>• Developed data analysis tools for political polling and research</w:t>
+      </w:r>
+    </w:p>
+    <w:p>
+      <w:r>
+        <w:t>• Built statistical models for voter behavior analysis</w:t>
+      </w:r>
+    </w:p>
+    <w:p>
+      <w:r>
+        <w:t>• Created data visualization tools for research presentations</w:t>
+      </w:r>
+    </w:p>
+    <w:p>
+      <w:r>
+        <w:t>• Supported senior researchers with technical analysis and reporting</w:t>
+      </w:r>
+    </w:p>
+    <w:p>
+      <w:pPr>
+        <w:pStyle w:val="Heading3"/>
+      </w:pPr>
+      <w:r>
+        <w:t>FIELD DIRECTOR - The Feldman Group, Washington, DC | August 2007 – April 2008</w:t>
+      </w:r>
+    </w:p>
+    <w:p>
+      <w:r>
+        <w:t>Political Field Operations and Data Management</w:t>
+      </w:r>
+    </w:p>
+    <w:p>
+      <w:r>
+        <w:t>• Managed field operations for political campaigns and research projects</w:t>
+      </w:r>
+    </w:p>
+    <w:p>
+      <w:r>
+        <w:t>• Developed data collection and management systems for field work</w:t>
+      </w:r>
+    </w:p>
+    <w:p>
+      <w:r>
+        <w:t>• Trained field staff on data collection protocols and quality control</w:t>
+      </w:r>
+    </w:p>
+    <w:p>
+      <w:r>
+        <w:t>• Analyzed field data to inform campaign strategy and research findings</w:t>
       </w:r>
     </w:p>
     <w:p>
@@ -194,56 +383,40 @@
         <w:pStyle w:val="Heading2"/>
       </w:pPr>
       <w:r>
-        <w:rPr>
-          <w:color w:val="A0522D"/>
-        </w:rPr>
         <w:t>KEY ACHIEVEMENTS AND IMPACT</w:t>
       </w:r>
     </w:p>
     <w:p>
+      <w:pPr>
+        <w:pStyle w:val="Heading3"/>
+      </w:pPr>
       <w:r>
-        <w:rPr>
-          <w:b/>
-          <w:color w:val="2D5016"/>
-        </w:rPr>
         <w:t>Software Development and Innovation</w:t>
       </w:r>
     </w:p>
     <w:p>
-      <w:pPr>
-        <w:pStyle w:val="ListBullet"/>
-      </w:pPr>
       <w:r>
-        <w:t>✓ Conceived and deployed redistricting software used by thousands of analysts nationwide</w:t>
+        <w:t>• Conceived and deployed redistricting software used by thousands of analysts nationwide</w:t>
       </w:r>
     </w:p>
     <w:p>
-      <w:pPr>
-        <w:pStyle w:val="ListBullet"/>
-      </w:pPr>
       <w:r>
-        <w:t>✓ Developed boundary estimation system using incomplete data without ML requirements</w:t>
+        <w:t>• Developed boundary estimation system using incomplete data without ML requirements</w:t>
       </w:r>
     </w:p>
     <w:p>
-      <w:pPr>
-        <w:pStyle w:val="ListBullet"/>
-      </w:pPr>
       <w:r>
-        <w:t>✓ Created econometric simulation platform for humanitarian intervention modeling</w:t>
+        <w:t>• Created econometric simulation platform for humanitarian intervention modeling</w:t>
       </w:r>
     </w:p>
     <w:p>
-      <w:pPr>
-        <w:pStyle w:val="ListBullet"/>
-      </w:pPr>
       <w:r>
-        <w:t>✓ Built comprehensive survey operations platform from RFP through deployment</w:t>
+        <w:t>• Built comprehensive survey operations platform from RFP through deployment</w:t>
       </w:r>
     </w:p>
     <w:sectPr>
       <w:pgSz w:w="12240" w:h="15840"/>
-      <w:pgMar w:top="864" w:right="864" w:bottom="864" w:left="864" w:header="720" w:footer="720" w:gutter="0"/>
+      <w:pgMar w:top="1440" w:right="1800" w:bottom="1440" w:left="1800" w:header="720" w:footer="720" w:gutter="0"/>
       <w:cols w:space="720"/>
       <w:docGrid w:linePitch="360"/>
     </w:sectPr>

</xml_diff>